<commit_message>
added the numbers in front of each sub section
#s in sub section
</commit_message>
<xml_diff>
--- a/4 Non-functional Issues.docx
+++ b/4 Non-functional Issues.docx
@@ -1,48 +1,54 @@
 
 <file path=word/document.xml><?xml version="1.0" encoding="utf-8"?>
-<w:document xmlns:mc="http://schemas.openxmlformats.org/markup-compatibility/2006" xmlns:o="urn:schemas-microsoft-com:office:office" xmlns:r="http://schemas.openxmlformats.org/officeDocument/2006/relationships" xmlns:m="http://schemas.openxmlformats.org/officeDocument/2006/math" xmlns:v="urn:schemas-microsoft-com:vml" xmlns:wp="http://schemas.openxmlformats.org/drawingml/2006/wordprocessingDrawing" xmlns:w10="urn:schemas-microsoft-com:office:word" xmlns:w="http://schemas.openxmlformats.org/wordprocessingml/2006/main" xmlns:wne="http://schemas.microsoft.com/office/word/2006/wordml" xmlns:sl="http://schemas.openxmlformats.org/schemaLibrary/2006/main" xmlns:a="http://schemas.openxmlformats.org/drawingml/2006/main" xmlns:pic="http://schemas.openxmlformats.org/drawingml/2006/picture" xmlns:c="http://schemas.openxmlformats.org/drawingml/2006/chart" xmlns:lc="http://schemas.openxmlformats.org/drawingml/2006/lockedCanvas" xmlns:dgm="http://schemas.openxmlformats.org/drawingml/2006/diagram" xmlns:wps="http://schemas.microsoft.com/office/word/2010/wordprocessingShape" xmlns:wpg="http://schemas.microsoft.com/office/word/2010/wordprocessingGroup" xmlns:w14="http://schemas.microsoft.com/office/word/2010/wordml" xmlns:w15="http://schemas.microsoft.com/office/word/2012/wordml">
+<w:document xmlns:wpc="http://schemas.microsoft.com/office/word/2010/wordprocessingCanvas" xmlns:cx="http://schemas.microsoft.com/office/drawing/2014/chartex" xmlns:cx1="http://schemas.microsoft.com/office/drawing/2015/9/8/chartex" xmlns:cx2="http://schemas.microsoft.com/office/drawing/2015/10/21/chartex" xmlns:cx3="http://schemas.microsoft.com/office/drawing/2016/5/9/chartex" xmlns:cx4="http://schemas.microsoft.com/office/drawing/2016/5/10/chartex" xmlns:cx5="http://schemas.microsoft.com/office/drawing/2016/5/11/chartex" xmlns:cx6="http://schemas.microsoft.com/office/drawing/2016/5/12/chartex" xmlns:cx7="http://schemas.microsoft.com/office/drawing/2016/5/13/chartex" xmlns:cx8="http://schemas.microsoft.com/office/drawing/2016/5/14/chartex" xmlns:mc="http://schemas.openxmlformats.org/markup-compatibility/2006" xmlns:aink="http://schemas.microsoft.com/office/drawing/2016/ink" xmlns:am3d="http://schemas.microsoft.com/office/drawing/2017/model3d" xmlns:o="urn:schemas-microsoft-com:office:office" xmlns:r="http://schemas.openxmlformats.org/officeDocument/2006/relationships" xmlns:m="http://schemas.openxmlformats.org/officeDocument/2006/math" xmlns:v="urn:schemas-microsoft-com:vml" xmlns:wp14="http://schemas.microsoft.com/office/word/2010/wordprocessingDrawing" xmlns:wp="http://schemas.openxmlformats.org/drawingml/2006/wordprocessingDrawing" xmlns:w10="urn:schemas-microsoft-com:office:word" xmlns:w="http://schemas.openxmlformats.org/wordprocessingml/2006/main" xmlns:w14="http://schemas.microsoft.com/office/word/2010/wordml" xmlns:w15="http://schemas.microsoft.com/office/word/2012/wordml" xmlns:w16cid="http://schemas.microsoft.com/office/word/2016/wordml/cid" xmlns:w16se="http://schemas.microsoft.com/office/word/2015/wordml/symex" xmlns:wpg="http://schemas.microsoft.com/office/word/2010/wordprocessingGroup" xmlns:wpi="http://schemas.microsoft.com/office/word/2010/wordprocessingInk" xmlns:wne="http://schemas.microsoft.com/office/word/2006/wordml" xmlns:wps="http://schemas.microsoft.com/office/word/2010/wordprocessingShape" mc:Ignorable="w14 w15 w16se w16cid wp14">
   <w:background w:color="FFFFFF"/>
   <w:body>
     <w:p>
       <w:pPr>
         <w:rPr>
-          <w:b w:val="1"/>
+          <w:b/>
           <w:sz w:val="24"/>
           <w:szCs w:val="24"/>
         </w:rPr>
       </w:pPr>
       <w:r>
         <w:rPr>
-          <w:b w:val="1"/>
-          <w:sz w:val="24"/>
-          <w:szCs w:val="24"/>
-          <w:rtl w:val="0"/>
-        </w:rPr>
-        <w:t xml:space="preserve">4 Non-functional Issues</w:t>
+          <w:b/>
+          <w:sz w:val="24"/>
+          <w:szCs w:val="24"/>
+        </w:rPr>
+        <w:t>4 Non-functional Issues</w:t>
       </w:r>
     </w:p>
     <w:p>
       <w:pPr>
-        <w:ind w:left="720" w:firstLine="0"/>
-        <w:rPr>
-          <w:b w:val="1"/>
+        <w:ind w:left="720"/>
+        <w:rPr>
+          <w:b/>
           <w:sz w:val="24"/>
           <w:szCs w:val="24"/>
         </w:rPr>
       </w:pPr>
       <w:r>
         <w:rPr>
-          <w:b w:val="1"/>
-          <w:sz w:val="24"/>
-          <w:szCs w:val="24"/>
-          <w:rtl w:val="0"/>
-        </w:rPr>
-        <w:t xml:space="preserve">Graphical User Interface (GUI):</w:t>
+          <w:b/>
+          <w:sz w:val="24"/>
+          <w:szCs w:val="24"/>
+        </w:rPr>
+        <w:t xml:space="preserve">4.1 </w:t>
+      </w:r>
+      <w:r>
+        <w:rPr>
+          <w:b/>
+          <w:sz w:val="24"/>
+          <w:szCs w:val="24"/>
+        </w:rPr>
+        <w:t>Graphical User Interface (GUI):</w:t>
       </w:r>
     </w:p>
     <w:p>
       <w:pPr>
-        <w:ind w:left="1440" w:firstLine="0"/>
+        <w:ind w:left="1440"/>
         <w:rPr>
           <w:sz w:val="24"/>
           <w:szCs w:val="24"/>
@@ -52,33 +58,120 @@
         <w:rPr>
           <w:sz w:val="24"/>
           <w:szCs w:val="24"/>
-          <w:rtl w:val="0"/>
-        </w:rPr>
-        <w:t xml:space="preserve">The website will have some basic components: log in/out button and a search bar. These are the essential components for the front page. When pressing on the login button, it will send the user to a page where the user will be able to fill out their credentials with a login button underneath. The front page will also show 3-5 random listings from the listing database. The search bar will be at the top of the front page. The search bar will toggle down and allow the user to input keywords or select filters such as the type of housing. Once the user is logged in, the login button changes to a logout button and a “View Profile” hyperlink will appear next to it. The front page will now show the option to create a listing and view listings. The listing creation page will be a form that the user will fill out and will include variables to be filled out such as a title, pricing, number of bedrooms and bathrooms, and housing type. On the same page, the renter must provide a phone number and email address as well and a “Submit” button will be enabled at the bottom of the form once every requirement is filled out. When selecting the view listings page, it will give the user the option to select different categories of listings such as “House” or “Room.” From there, the user will be shown a page of listings of that category. When the user selects the “View Profile,” it will show the user’s information including name, profile picture, description, and listings. From here, the user is able to edit each information. When editing the listings, it will send the user to another page that shows all their listings and an “edit” hypertext. Once pressed, the user will be sent to a page that has all of the listing information filled out, and the user will be able to edit and press the “Confirm Changes” button at the bottom of the form.</w:t>
+        </w:rPr>
+        <w:t>The website will have some basic components: log in/out button and a search bar. These are the essential components for the front page. When pressing on the login button, it will send the user to a page where the user will be able to fill out their credent</w:t>
+      </w:r>
+      <w:r>
+        <w:rPr>
+          <w:sz w:val="24"/>
+          <w:szCs w:val="24"/>
+        </w:rPr>
+        <w:t>ials with a login button underneath. The front page will also show 3-5 random listings from the listing database. The search bar will be at the top of the front page. The search bar will toggle down and allow the user to input keywords or select filters su</w:t>
+      </w:r>
+      <w:r>
+        <w:rPr>
+          <w:sz w:val="24"/>
+          <w:szCs w:val="24"/>
+        </w:rPr>
+        <w:t>ch as the type of housing. Once the user is logged in, the login button changes to a logout button and a “View Profile” hyperlink will appear next to it. The front page will now show the option to create a listing and view listings. The listing creation pa</w:t>
+      </w:r>
+      <w:r>
+        <w:rPr>
+          <w:sz w:val="24"/>
+          <w:szCs w:val="24"/>
+        </w:rPr>
+        <w:t>ge will be a form that the user will fill out and will include variables to be filled out such as a title, pricing, number of bedrooms and bathrooms, and housing type. On the same page, the renter must provide a phone number and email address as well and a</w:t>
+      </w:r>
+      <w:r>
+        <w:rPr>
+          <w:sz w:val="24"/>
+          <w:szCs w:val="24"/>
+        </w:rPr>
+        <w:t xml:space="preserve"> “Submit” button will be enabled at the bottom of the form once every requirement is filled out. When selecting the view listings page, it will give the user the option to select different categories of listings such as “House” or “Room.” From there, the u</w:t>
+      </w:r>
+      <w:r>
+        <w:rPr>
+          <w:sz w:val="24"/>
+          <w:szCs w:val="24"/>
+        </w:rPr>
+        <w:t xml:space="preserve">ser will be shown a page of listings of that category. When the user selects the “View Profile,” it will show the user’s information including name, profile picture, description, and listings. From here, the user </w:t>
+      </w:r>
+      <w:proofErr w:type="gramStart"/>
+      <w:r>
+        <w:rPr>
+          <w:sz w:val="24"/>
+          <w:szCs w:val="24"/>
+        </w:rPr>
+        <w:t>is able to</w:t>
+      </w:r>
+      <w:proofErr w:type="gramEnd"/>
+      <w:r>
+        <w:rPr>
+          <w:sz w:val="24"/>
+          <w:szCs w:val="24"/>
+        </w:rPr>
+        <w:t xml:space="preserve"> edit each information. When edit</w:t>
+      </w:r>
+      <w:r>
+        <w:rPr>
+          <w:sz w:val="24"/>
+          <w:szCs w:val="24"/>
+        </w:rPr>
+        <w:t xml:space="preserve">ing the listings, it will send the user to another page that shows all their listings and an “edit” hypertext. Once pressed, the user will be sent to a page that has </w:t>
+      </w:r>
+      <w:proofErr w:type="gramStart"/>
+      <w:r>
+        <w:rPr>
+          <w:sz w:val="24"/>
+          <w:szCs w:val="24"/>
+        </w:rPr>
+        <w:t>all of</w:t>
+      </w:r>
+      <w:proofErr w:type="gramEnd"/>
+      <w:r>
+        <w:rPr>
+          <w:sz w:val="24"/>
+          <w:szCs w:val="24"/>
+        </w:rPr>
+        <w:t xml:space="preserve"> the listing information filled out, and the user will be able to edit and press the</w:t>
+      </w:r>
+      <w:r>
+        <w:rPr>
+          <w:sz w:val="24"/>
+          <w:szCs w:val="24"/>
+        </w:rPr>
+        <w:t xml:space="preserve"> “Confirm Changes” button at the bottom of the form.</w:t>
       </w:r>
     </w:p>
     <w:p>
       <w:pPr>
-        <w:ind w:left="720" w:firstLine="0"/>
-        <w:rPr>
-          <w:b w:val="1"/>
+        <w:ind w:left="720"/>
+        <w:rPr>
+          <w:b/>
           <w:sz w:val="24"/>
           <w:szCs w:val="24"/>
         </w:rPr>
       </w:pPr>
       <w:r>
         <w:rPr>
-          <w:b w:val="1"/>
-          <w:sz w:val="24"/>
-          <w:szCs w:val="24"/>
-          <w:rtl w:val="0"/>
-        </w:rPr>
-        <w:t xml:space="preserve">Security:</w:t>
+          <w:b/>
+          <w:sz w:val="24"/>
+          <w:szCs w:val="24"/>
+        </w:rPr>
+        <w:t xml:space="preserve">4.2 </w:t>
+      </w:r>
+      <w:r>
+        <w:rPr>
+          <w:b/>
+          <w:sz w:val="24"/>
+          <w:szCs w:val="24"/>
+        </w:rPr>
+        <w:t>Security:</w:t>
       </w:r>
     </w:p>
     <w:p>
       <w:pPr>
-        <w:ind w:left="1440" w:firstLine="0"/>
+        <w:ind w:left="1440"/>
         <w:rPr>
           <w:sz w:val="24"/>
           <w:szCs w:val="24"/>
@@ -88,35 +181,50 @@
         <w:rPr>
           <w:sz w:val="24"/>
           <w:szCs w:val="24"/>
-          <w:rtl w:val="0"/>
-        </w:rPr>
-        <w:t xml:space="preserve">Each user will require an email and password in order to login and access listings that only they have created and their own personal account information. The email and password will be stored in the server’s database and no users will be able to have access to view this. </w:t>
+        </w:rPr>
+        <w:t xml:space="preserve">Each user will require an email and password in order to login and access listings that only they have created and their own personal account information. The email and password will be stored </w:t>
+      </w:r>
+      <w:r>
+        <w:rPr>
+          <w:sz w:val="24"/>
+          <w:szCs w:val="24"/>
+        </w:rPr>
+        <w:t xml:space="preserve">in the server’s database and no users will be able to have access to view this. </w:t>
       </w:r>
     </w:p>
     <w:p>
       <w:pPr>
-        <w:ind w:left="720" w:firstLine="0"/>
-        <w:rPr>
-          <w:b w:val="1"/>
+        <w:ind w:left="720"/>
+        <w:rPr>
+          <w:b/>
           <w:sz w:val="24"/>
           <w:szCs w:val="24"/>
         </w:rPr>
       </w:pPr>
       <w:r>
         <w:rPr>
-          <w:b w:val="1"/>
-          <w:sz w:val="24"/>
-          <w:szCs w:val="24"/>
-          <w:rtl w:val="0"/>
-        </w:rPr>
-        <w:t xml:space="preserve">Access Control:</w:t>
+          <w:b/>
+          <w:sz w:val="24"/>
+          <w:szCs w:val="24"/>
+        </w:rPr>
+        <w:t xml:space="preserve">4.3 </w:t>
+      </w:r>
+      <w:bookmarkStart w:id="0" w:name="_GoBack"/>
+      <w:bookmarkEnd w:id="0"/>
+      <w:r>
+        <w:rPr>
+          <w:b/>
+          <w:sz w:val="24"/>
+          <w:szCs w:val="24"/>
+        </w:rPr>
+        <w:t>Access Control:</w:t>
       </w:r>
     </w:p>
     <w:p>
       <w:pPr>
-        <w:ind w:left="1440" w:firstLine="0"/>
-        <w:rPr>
-          <w:b w:val="1"/>
+        <w:ind w:left="1440"/>
+        <w:rPr>
+          <w:b/>
           <w:sz w:val="24"/>
           <w:szCs w:val="24"/>
         </w:rPr>
@@ -125,38 +233,51 @@
         <w:rPr>
           <w:sz w:val="24"/>
           <w:szCs w:val="24"/>
-          <w:rtl w:val="0"/>
-        </w:rPr>
-        <w:t xml:space="preserve">Users will have access to their house listings and information such as description and pricing corresponding to it. Because they have access to this, users will be allowed to modify their listings through editing, deleting, or adding more listings. Users will be able to access their account information; this includes their name, contact information, and profile picture. However, users will not have direct access to the database in which their accounts and listings reside in. If they wish to make any changes to these, they will send a request to the database. The logic tier will read the changes and make changes to the database accordingly. </w:t>
-      </w:r>
-      <w:r>
-        <w:rPr>
-          <w:rtl w:val="0"/>
-        </w:rPr>
+        </w:rPr>
+        <w:t>Users will have access to their house listings and information such as description and pricing corresponding to it. Because they have access to this, users wil</w:t>
+      </w:r>
+      <w:r>
+        <w:rPr>
+          <w:sz w:val="24"/>
+          <w:szCs w:val="24"/>
+        </w:rPr>
+        <w:t>l be allowed to modify their listings through editing, deleting, or adding more listings. Users will be able to access their account information; this includes their name, contact information, and profile picture. However, users will not have direct access</w:t>
+      </w:r>
+      <w:r>
+        <w:rPr>
+          <w:sz w:val="24"/>
+          <w:szCs w:val="24"/>
+        </w:rPr>
+        <w:t xml:space="preserve"> to the database in which their accounts and listings reside in. If they wish to make any </w:t>
+      </w:r>
+      <w:r>
+        <w:rPr>
+          <w:sz w:val="24"/>
+          <w:szCs w:val="24"/>
+        </w:rPr>
+        <w:lastRenderedPageBreak/>
+        <w:t xml:space="preserve">changes to these, they will send a request to the database. The logic tier will read the changes and make changes to the database accordingly. </w:t>
       </w:r>
     </w:p>
     <w:sectPr>
-      <w:pgSz w:h="15840" w:w="12240"/>
-      <w:pgMar w:bottom="1440" w:top="1440" w:left="1440" w:right="1440" w:header="720" w:footer="720"/>
+      <w:pgSz w:w="12240" w:h="15840"/>
+      <w:pgMar w:top="1440" w:right="1440" w:bottom="1440" w:left="1440" w:header="720" w:footer="720" w:gutter="0"/>
       <w:pgNumType w:start="1"/>
+      <w:cols w:space="720"/>
     </w:sectPr>
   </w:body>
 </w:document>
 </file>
 
-<file path=word/numbering.xml><?xml version="1.0" encoding="utf-8"?>
-<w:numbering xmlns:mc="http://schemas.openxmlformats.org/markup-compatibility/2006" xmlns:o="urn:schemas-microsoft-com:office:office" xmlns:r="http://schemas.openxmlformats.org/officeDocument/2006/relationships" xmlns:m="http://schemas.openxmlformats.org/officeDocument/2006/math" xmlns:v="urn:schemas-microsoft-com:vml" xmlns:wp="http://schemas.openxmlformats.org/drawingml/2006/wordprocessingDrawing" xmlns:w10="urn:schemas-microsoft-com:office:word" xmlns:w="http://schemas.openxmlformats.org/wordprocessingml/2006/main" xmlns:wne="http://schemas.microsoft.com/office/word/2006/wordml" xmlns:sl="http://schemas.openxmlformats.org/schemaLibrary/2006/main" xmlns:a="http://schemas.openxmlformats.org/drawingml/2006/main" xmlns:pic="http://schemas.openxmlformats.org/drawingml/2006/picture" xmlns:c="http://schemas.openxmlformats.org/drawingml/2006/chart" xmlns:lc="http://schemas.openxmlformats.org/drawingml/2006/lockedCanvas" xmlns:dgm="http://schemas.openxmlformats.org/drawingml/2006/diagram" xmlns:wps="http://schemas.microsoft.com/office/word/2010/wordprocessingShape" xmlns:wpg="http://schemas.microsoft.com/office/word/2010/wordprocessingGroup" xmlns:w14="http://schemas.microsoft.com/office/word/2010/wordml" xmlns:w15="http://schemas.microsoft.com/office/word/2012/wordml"/>
-</file>
-
 <file path=word/styles.xml><?xml version="1.0" encoding="utf-8"?>
-<w:styles xmlns:mc="http://schemas.openxmlformats.org/markup-compatibility/2006" xmlns:o="urn:schemas-microsoft-com:office:office" xmlns:r="http://schemas.openxmlformats.org/officeDocument/2006/relationships" xmlns:m="http://schemas.openxmlformats.org/officeDocument/2006/math" xmlns:v="urn:schemas-microsoft-com:vml" xmlns:wp="http://schemas.openxmlformats.org/drawingml/2006/wordprocessingDrawing" xmlns:w10="urn:schemas-microsoft-com:office:word" xmlns:w="http://schemas.openxmlformats.org/wordprocessingml/2006/main" xmlns:wne="http://schemas.microsoft.com/office/word/2006/wordml" xmlns:sl="http://schemas.openxmlformats.org/schemaLibrary/2006/main" xmlns:a="http://schemas.openxmlformats.org/drawingml/2006/main" xmlns:pic="http://schemas.openxmlformats.org/drawingml/2006/picture" xmlns:c="http://schemas.openxmlformats.org/drawingml/2006/chart" xmlns:lc="http://schemas.openxmlformats.org/drawingml/2006/lockedCanvas" xmlns:dgm="http://schemas.openxmlformats.org/drawingml/2006/diagram" xmlns:wps="http://schemas.microsoft.com/office/word/2010/wordprocessingShape" xmlns:wpg="http://schemas.microsoft.com/office/word/2010/wordprocessingGroup" xmlns:w14="http://schemas.microsoft.com/office/word/2010/wordml" xmlns:w15="http://schemas.microsoft.com/office/word/2012/wordml">
+<w:styles xmlns:mc="http://schemas.openxmlformats.org/markup-compatibility/2006" xmlns:r="http://schemas.openxmlformats.org/officeDocument/2006/relationships" xmlns:w="http://schemas.openxmlformats.org/wordprocessingml/2006/main" xmlns:w14="http://schemas.microsoft.com/office/word/2010/wordml" xmlns:w15="http://schemas.microsoft.com/office/word/2012/wordml" xmlns:w16cid="http://schemas.microsoft.com/office/word/2016/wordml/cid" xmlns:w16se="http://schemas.microsoft.com/office/word/2015/wordml/symex" mc:Ignorable="w14 w15 w16se w16cid">
   <w:docDefaults>
     <w:rPrDefault>
       <w:rPr>
-        <w:rFonts w:ascii="Arial" w:cs="Arial" w:eastAsia="Arial" w:hAnsi="Arial"/>
+        <w:rFonts w:ascii="Arial" w:eastAsia="Arial" w:hAnsi="Arial" w:cs="Arial"/>
         <w:sz w:val="22"/>
         <w:szCs w:val="22"/>
-        <w:lang w:val="en"/>
+        <w:lang w:val="en" w:eastAsia="en-US" w:bidi="ar-SA"/>
       </w:rPr>
     </w:rPrDefault>
     <w:pPrDefault>
@@ -165,20 +286,398 @@
       </w:pPr>
     </w:pPrDefault>
   </w:docDefaults>
-  <w:style w:type="paragraph" w:styleId="Normal" w:default="1">
-    <w:name w:val="normal"/>
-  </w:style>
-  <w:style w:type="table" w:styleId="TableNormal" w:default="1">
-    <w:name w:val="Table Normal"/>
+  <w:latentStyles w:defLockedState="0" w:defUIPriority="99" w:defSemiHidden="0" w:defUnhideWhenUsed="0" w:defQFormat="0" w:count="375">
+    <w:lsdException w:name="Normal" w:uiPriority="0" w:qFormat="1"/>
+    <w:lsdException w:name="heading 1" w:uiPriority="9" w:qFormat="1"/>
+    <w:lsdException w:name="heading 2" w:semiHidden="1" w:uiPriority="9" w:unhideWhenUsed="1" w:qFormat="1"/>
+    <w:lsdException w:name="heading 3" w:semiHidden="1" w:uiPriority="9" w:unhideWhenUsed="1" w:qFormat="1"/>
+    <w:lsdException w:name="heading 4" w:semiHidden="1" w:uiPriority="9" w:unhideWhenUsed="1" w:qFormat="1"/>
+    <w:lsdException w:name="heading 5" w:semiHidden="1" w:uiPriority="9" w:unhideWhenUsed="1" w:qFormat="1"/>
+    <w:lsdException w:name="heading 6" w:semiHidden="1" w:uiPriority="9" w:unhideWhenUsed="1" w:qFormat="1"/>
+    <w:lsdException w:name="heading 7" w:semiHidden="1" w:uiPriority="9" w:unhideWhenUsed="1" w:qFormat="1"/>
+    <w:lsdException w:name="heading 8" w:semiHidden="1" w:uiPriority="9" w:unhideWhenUsed="1" w:qFormat="1"/>
+    <w:lsdException w:name="heading 9" w:semiHidden="1" w:uiPriority="9" w:unhideWhenUsed="1" w:qFormat="1"/>
+    <w:lsdException w:name="index 1" w:semiHidden="1" w:unhideWhenUsed="1"/>
+    <w:lsdException w:name="index 2" w:semiHidden="1" w:unhideWhenUsed="1"/>
+    <w:lsdException w:name="index 3" w:semiHidden="1" w:unhideWhenUsed="1"/>
+    <w:lsdException w:name="index 4" w:semiHidden="1" w:unhideWhenUsed="1"/>
+    <w:lsdException w:name="index 5" w:semiHidden="1" w:unhideWhenUsed="1"/>
+    <w:lsdException w:name="index 6" w:semiHidden="1" w:unhideWhenUsed="1"/>
+    <w:lsdException w:name="index 7" w:semiHidden="1" w:unhideWhenUsed="1"/>
+    <w:lsdException w:name="index 8" w:semiHidden="1" w:unhideWhenUsed="1"/>
+    <w:lsdException w:name="index 9" w:semiHidden="1" w:unhideWhenUsed="1"/>
+    <w:lsdException w:name="toc 1" w:semiHidden="1" w:uiPriority="39" w:unhideWhenUsed="1"/>
+    <w:lsdException w:name="toc 2" w:semiHidden="1" w:uiPriority="39" w:unhideWhenUsed="1"/>
+    <w:lsdException w:name="toc 3" w:semiHidden="1" w:uiPriority="39" w:unhideWhenUsed="1"/>
+    <w:lsdException w:name="toc 4" w:semiHidden="1" w:uiPriority="39" w:unhideWhenUsed="1"/>
+    <w:lsdException w:name="toc 5" w:semiHidden="1" w:uiPriority="39" w:unhideWhenUsed="1"/>
+    <w:lsdException w:name="toc 6" w:semiHidden="1" w:uiPriority="39" w:unhideWhenUsed="1"/>
+    <w:lsdException w:name="toc 7" w:semiHidden="1" w:uiPriority="39" w:unhideWhenUsed="1"/>
+    <w:lsdException w:name="toc 8" w:semiHidden="1" w:uiPriority="39" w:unhideWhenUsed="1"/>
+    <w:lsdException w:name="toc 9" w:semiHidden="1" w:uiPriority="39" w:unhideWhenUsed="1"/>
+    <w:lsdException w:name="Normal Indent" w:semiHidden="1" w:unhideWhenUsed="1"/>
+    <w:lsdException w:name="footnote text" w:semiHidden="1" w:unhideWhenUsed="1"/>
+    <w:lsdException w:name="annotation text" w:semiHidden="1" w:unhideWhenUsed="1"/>
+    <w:lsdException w:name="header" w:semiHidden="1" w:unhideWhenUsed="1"/>
+    <w:lsdException w:name="footer" w:semiHidden="1" w:unhideWhenUsed="1"/>
+    <w:lsdException w:name="index heading" w:semiHidden="1" w:unhideWhenUsed="1"/>
+    <w:lsdException w:name="caption" w:semiHidden="1" w:uiPriority="35" w:unhideWhenUsed="1" w:qFormat="1"/>
+    <w:lsdException w:name="table of figures" w:semiHidden="1" w:unhideWhenUsed="1"/>
+    <w:lsdException w:name="envelope address" w:semiHidden="1" w:unhideWhenUsed="1"/>
+    <w:lsdException w:name="envelope return" w:semiHidden="1" w:unhideWhenUsed="1"/>
+    <w:lsdException w:name="footnote reference" w:semiHidden="1" w:unhideWhenUsed="1"/>
+    <w:lsdException w:name="annotation reference" w:semiHidden="1" w:unhideWhenUsed="1"/>
+    <w:lsdException w:name="line number" w:semiHidden="1" w:unhideWhenUsed="1"/>
+    <w:lsdException w:name="page number" w:semiHidden="1" w:unhideWhenUsed="1"/>
+    <w:lsdException w:name="endnote reference" w:semiHidden="1" w:unhideWhenUsed="1"/>
+    <w:lsdException w:name="endnote text" w:semiHidden="1" w:unhideWhenUsed="1"/>
+    <w:lsdException w:name="table of authorities" w:semiHidden="1" w:unhideWhenUsed="1"/>
+    <w:lsdException w:name="macro" w:semiHidden="1" w:unhideWhenUsed="1"/>
+    <w:lsdException w:name="toa heading" w:semiHidden="1" w:unhideWhenUsed="1"/>
+    <w:lsdException w:name="List" w:semiHidden="1" w:unhideWhenUsed="1"/>
+    <w:lsdException w:name="List Bullet" w:semiHidden="1" w:unhideWhenUsed="1"/>
+    <w:lsdException w:name="List Number" w:semiHidden="1" w:unhideWhenUsed="1"/>
+    <w:lsdException w:name="List 2" w:semiHidden="1" w:unhideWhenUsed="1"/>
+    <w:lsdException w:name="List 3" w:semiHidden="1" w:unhideWhenUsed="1"/>
+    <w:lsdException w:name="List 4" w:semiHidden="1" w:unhideWhenUsed="1"/>
+    <w:lsdException w:name="List 5" w:semiHidden="1" w:unhideWhenUsed="1"/>
+    <w:lsdException w:name="List Bullet 2" w:semiHidden="1" w:unhideWhenUsed="1"/>
+    <w:lsdException w:name="List Bullet 3" w:semiHidden="1" w:unhideWhenUsed="1"/>
+    <w:lsdException w:name="List Bullet 4" w:semiHidden="1" w:unhideWhenUsed="1"/>
+    <w:lsdException w:name="List Bullet 5" w:semiHidden="1" w:unhideWhenUsed="1"/>
+    <w:lsdException w:name="List Number 2" w:semiHidden="1" w:unhideWhenUsed="1"/>
+    <w:lsdException w:name="List Number 3" w:semiHidden="1" w:unhideWhenUsed="1"/>
+    <w:lsdException w:name="List Number 4" w:semiHidden="1" w:unhideWhenUsed="1"/>
+    <w:lsdException w:name="List Number 5" w:semiHidden="1" w:unhideWhenUsed="1"/>
+    <w:lsdException w:name="Title" w:uiPriority="10" w:qFormat="1"/>
+    <w:lsdException w:name="Closing" w:semiHidden="1" w:unhideWhenUsed="1"/>
+    <w:lsdException w:name="Signature" w:semiHidden="1" w:unhideWhenUsed="1"/>
+    <w:lsdException w:name="Default Paragraph Font" w:semiHidden="1" w:uiPriority="1" w:unhideWhenUsed="1"/>
+    <w:lsdException w:name="Body Text" w:semiHidden="1" w:unhideWhenUsed="1"/>
+    <w:lsdException w:name="Body Text Indent" w:semiHidden="1" w:unhideWhenUsed="1"/>
+    <w:lsdException w:name="List Continue" w:semiHidden="1" w:unhideWhenUsed="1"/>
+    <w:lsdException w:name="List Continue 2" w:semiHidden="1" w:unhideWhenUsed="1"/>
+    <w:lsdException w:name="List Continue 3" w:semiHidden="1" w:unhideWhenUsed="1"/>
+    <w:lsdException w:name="List Continue 4" w:semiHidden="1" w:unhideWhenUsed="1"/>
+    <w:lsdException w:name="List Continue 5" w:semiHidden="1" w:unhideWhenUsed="1"/>
+    <w:lsdException w:name="Message Header" w:semiHidden="1" w:unhideWhenUsed="1"/>
+    <w:lsdException w:name="Subtitle" w:uiPriority="11" w:qFormat="1"/>
+    <w:lsdException w:name="Salutation" w:semiHidden="1" w:unhideWhenUsed="1"/>
+    <w:lsdException w:name="Date" w:semiHidden="1" w:unhideWhenUsed="1"/>
+    <w:lsdException w:name="Body Text First Indent" w:semiHidden="1" w:unhideWhenUsed="1"/>
+    <w:lsdException w:name="Body Text First Indent 2" w:semiHidden="1" w:unhideWhenUsed="1"/>
+    <w:lsdException w:name="Note Heading" w:semiHidden="1" w:unhideWhenUsed="1"/>
+    <w:lsdException w:name="Body Text 2" w:semiHidden="1" w:unhideWhenUsed="1"/>
+    <w:lsdException w:name="Body Text 3" w:semiHidden="1" w:unhideWhenUsed="1"/>
+    <w:lsdException w:name="Body Text Indent 2" w:semiHidden="1" w:unhideWhenUsed="1"/>
+    <w:lsdException w:name="Body Text Indent 3" w:semiHidden="1" w:unhideWhenUsed="1"/>
+    <w:lsdException w:name="Block Text" w:semiHidden="1" w:unhideWhenUsed="1"/>
+    <w:lsdException w:name="Hyperlink" w:semiHidden="1" w:unhideWhenUsed="1"/>
+    <w:lsdException w:name="FollowedHyperlink" w:semiHidden="1" w:unhideWhenUsed="1"/>
+    <w:lsdException w:name="Strong" w:uiPriority="22" w:qFormat="1"/>
+    <w:lsdException w:name="Emphasis" w:uiPriority="20" w:qFormat="1"/>
+    <w:lsdException w:name="Document Map" w:semiHidden="1" w:unhideWhenUsed="1"/>
+    <w:lsdException w:name="Plain Text" w:semiHidden="1" w:unhideWhenUsed="1"/>
+    <w:lsdException w:name="E-mail Signature" w:semiHidden="1" w:unhideWhenUsed="1"/>
+    <w:lsdException w:name="HTML Top of Form" w:semiHidden="1" w:unhideWhenUsed="1"/>
+    <w:lsdException w:name="HTML Bottom of Form" w:semiHidden="1" w:unhideWhenUsed="1"/>
+    <w:lsdException w:name="Normal (Web)" w:semiHidden="1" w:unhideWhenUsed="1"/>
+    <w:lsdException w:name="HTML Acronym" w:semiHidden="1" w:unhideWhenUsed="1"/>
+    <w:lsdException w:name="HTML Address" w:semiHidden="1" w:unhideWhenUsed="1"/>
+    <w:lsdException w:name="HTML Cite" w:semiHidden="1" w:unhideWhenUsed="1"/>
+    <w:lsdException w:name="HTML Code" w:semiHidden="1" w:unhideWhenUsed="1"/>
+    <w:lsdException w:name="HTML Definition" w:semiHidden="1" w:unhideWhenUsed="1"/>
+    <w:lsdException w:name="HTML Keyboard" w:semiHidden="1" w:unhideWhenUsed="1"/>
+    <w:lsdException w:name="HTML Preformatted" w:semiHidden="1" w:unhideWhenUsed="1"/>
+    <w:lsdException w:name="HTML Sample" w:semiHidden="1" w:unhideWhenUsed="1"/>
+    <w:lsdException w:name="HTML Typewriter" w:semiHidden="1" w:unhideWhenUsed="1"/>
+    <w:lsdException w:name="HTML Variable" w:semiHidden="1" w:unhideWhenUsed="1"/>
+    <w:lsdException w:name="Normal Table" w:semiHidden="1" w:unhideWhenUsed="1"/>
+    <w:lsdException w:name="annotation subject" w:semiHidden="1" w:unhideWhenUsed="1"/>
+    <w:lsdException w:name="No List" w:semiHidden="1" w:unhideWhenUsed="1"/>
+    <w:lsdException w:name="Outline List 1" w:semiHidden="1" w:unhideWhenUsed="1"/>
+    <w:lsdException w:name="Outline List 2" w:semiHidden="1" w:unhideWhenUsed="1"/>
+    <w:lsdException w:name="Outline List 3" w:semiHidden="1" w:unhideWhenUsed="1"/>
+    <w:lsdException w:name="Table Simple 1" w:semiHidden="1" w:unhideWhenUsed="1"/>
+    <w:lsdException w:name="Table Simple 2" w:semiHidden="1" w:unhideWhenUsed="1"/>
+    <w:lsdException w:name="Table Simple 3" w:semiHidden="1" w:unhideWhenUsed="1"/>
+    <w:lsdException w:name="Table Classic 1" w:semiHidden="1" w:unhideWhenUsed="1"/>
+    <w:lsdException w:name="Table Classic 2" w:semiHidden="1" w:unhideWhenUsed="1"/>
+    <w:lsdException w:name="Table Classic 3" w:semiHidden="1" w:unhideWhenUsed="1"/>
+    <w:lsdException w:name="Table Classic 4" w:semiHidden="1" w:unhideWhenUsed="1"/>
+    <w:lsdException w:name="Table Colorful 1" w:semiHidden="1" w:unhideWhenUsed="1"/>
+    <w:lsdException w:name="Table Colorful 2" w:semiHidden="1" w:unhideWhenUsed="1"/>
+    <w:lsdException w:name="Table Colorful 3" w:semiHidden="1" w:unhideWhenUsed="1"/>
+    <w:lsdException w:name="Table Columns 1" w:semiHidden="1" w:unhideWhenUsed="1"/>
+    <w:lsdException w:name="Table Columns 2" w:semiHidden="1" w:unhideWhenUsed="1"/>
+    <w:lsdException w:name="Table Columns 3" w:semiHidden="1" w:unhideWhenUsed="1"/>
+    <w:lsdException w:name="Table Columns 4" w:semiHidden="1" w:unhideWhenUsed="1"/>
+    <w:lsdException w:name="Table Columns 5" w:semiHidden="1" w:unhideWhenUsed="1"/>
+    <w:lsdException w:name="Table Grid 1" w:semiHidden="1" w:unhideWhenUsed="1"/>
+    <w:lsdException w:name="Table Grid 2" w:semiHidden="1" w:unhideWhenUsed="1"/>
+    <w:lsdException w:name="Table Grid 3" w:semiHidden="1" w:unhideWhenUsed="1"/>
+    <w:lsdException w:name="Table Grid 4" w:semiHidden="1" w:unhideWhenUsed="1"/>
+    <w:lsdException w:name="Table Grid 5" w:semiHidden="1" w:unhideWhenUsed="1"/>
+    <w:lsdException w:name="Table Grid 6" w:semiHidden="1" w:unhideWhenUsed="1"/>
+    <w:lsdException w:name="Table Grid 7" w:semiHidden="1" w:unhideWhenUsed="1"/>
+    <w:lsdException w:name="Table Grid 8" w:semiHidden="1" w:unhideWhenUsed="1"/>
+    <w:lsdException w:name="Table List 1" w:semiHidden="1" w:unhideWhenUsed="1"/>
+    <w:lsdException w:name="Table List 2" w:semiHidden="1" w:unhideWhenUsed="1"/>
+    <w:lsdException w:name="Table List 3" w:semiHidden="1" w:unhideWhenUsed="1"/>
+    <w:lsdException w:name="Table List 4" w:semiHidden="1" w:unhideWhenUsed="1"/>
+    <w:lsdException w:name="Table List 5" w:semiHidden="1" w:unhideWhenUsed="1"/>
+    <w:lsdException w:name="Table List 6" w:semiHidden="1" w:unhideWhenUsed="1"/>
+    <w:lsdException w:name="Table List 7" w:semiHidden="1" w:unhideWhenUsed="1"/>
+    <w:lsdException w:name="Table List 8" w:semiHidden="1" w:unhideWhenUsed="1"/>
+    <w:lsdException w:name="Table 3D effects 1" w:semiHidden="1" w:unhideWhenUsed="1"/>
+    <w:lsdException w:name="Table 3D effects 2" w:semiHidden="1" w:unhideWhenUsed="1"/>
+    <w:lsdException w:name="Table 3D effects 3" w:semiHidden="1" w:unhideWhenUsed="1"/>
+    <w:lsdException w:name="Table Contemporary" w:semiHidden="1" w:unhideWhenUsed="1"/>
+    <w:lsdException w:name="Table Elegant" w:semiHidden="1" w:unhideWhenUsed="1"/>
+    <w:lsdException w:name="Table Professional" w:semiHidden="1" w:unhideWhenUsed="1"/>
+    <w:lsdException w:name="Table Subtle 1" w:semiHidden="1" w:unhideWhenUsed="1"/>
+    <w:lsdException w:name="Table Subtle 2" w:semiHidden="1" w:unhideWhenUsed="1"/>
+    <w:lsdException w:name="Table Web 1" w:semiHidden="1" w:unhideWhenUsed="1"/>
+    <w:lsdException w:name="Table Web 2" w:semiHidden="1" w:unhideWhenUsed="1"/>
+    <w:lsdException w:name="Table Web 3" w:semiHidden="1" w:unhideWhenUsed="1"/>
+    <w:lsdException w:name="Balloon Text" w:semiHidden="1" w:unhideWhenUsed="1"/>
+    <w:lsdException w:name="Table Grid" w:uiPriority="39"/>
+    <w:lsdException w:name="Table Theme" w:semiHidden="1" w:unhideWhenUsed="1"/>
+    <w:lsdException w:name="Placeholder Text" w:semiHidden="1"/>
+    <w:lsdException w:name="No Spacing" w:uiPriority="1" w:qFormat="1"/>
+    <w:lsdException w:name="Light Shading" w:uiPriority="60"/>
+    <w:lsdException w:name="Light List" w:uiPriority="61"/>
+    <w:lsdException w:name="Light Grid" w:uiPriority="62"/>
+    <w:lsdException w:name="Medium Shading 1" w:uiPriority="63"/>
+    <w:lsdException w:name="Medium Shading 2" w:uiPriority="64"/>
+    <w:lsdException w:name="Medium List 1" w:uiPriority="65"/>
+    <w:lsdException w:name="Medium List 2" w:uiPriority="66"/>
+    <w:lsdException w:name="Medium Grid 1" w:uiPriority="67"/>
+    <w:lsdException w:name="Medium Grid 2" w:uiPriority="68"/>
+    <w:lsdException w:name="Medium Grid 3" w:uiPriority="69"/>
+    <w:lsdException w:name="Dark List" w:uiPriority="70"/>
+    <w:lsdException w:name="Colorful Shading" w:uiPriority="71"/>
+    <w:lsdException w:name="Colorful List" w:uiPriority="72"/>
+    <w:lsdException w:name="Colorful Grid" w:uiPriority="73"/>
+    <w:lsdException w:name="Light Shading Accent 1" w:uiPriority="60"/>
+    <w:lsdException w:name="Light List Accent 1" w:uiPriority="61"/>
+    <w:lsdException w:name="Light Grid Accent 1" w:uiPriority="62"/>
+    <w:lsdException w:name="Medium Shading 1 Accent 1" w:uiPriority="63"/>
+    <w:lsdException w:name="Medium Shading 2 Accent 1" w:uiPriority="64"/>
+    <w:lsdException w:name="Medium List 1 Accent 1" w:uiPriority="65"/>
+    <w:lsdException w:name="Revision" w:semiHidden="1"/>
+    <w:lsdException w:name="List Paragraph" w:uiPriority="34" w:qFormat="1"/>
+    <w:lsdException w:name="Quote" w:uiPriority="29" w:qFormat="1"/>
+    <w:lsdException w:name="Intense Quote" w:uiPriority="30" w:qFormat="1"/>
+    <w:lsdException w:name="Medium List 2 Accent 1" w:uiPriority="66"/>
+    <w:lsdException w:name="Medium Grid 1 Accent 1" w:uiPriority="67"/>
+    <w:lsdException w:name="Medium Grid 2 Accent 1" w:uiPriority="68"/>
+    <w:lsdException w:name="Medium Grid 3 Accent 1" w:uiPriority="69"/>
+    <w:lsdException w:name="Dark List Accent 1" w:uiPriority="70"/>
+    <w:lsdException w:name="Colorful Shading Accent 1" w:uiPriority="71"/>
+    <w:lsdException w:name="Colorful List Accent 1" w:uiPriority="72"/>
+    <w:lsdException w:name="Colorful Grid Accent 1" w:uiPriority="73"/>
+    <w:lsdException w:name="Light Shading Accent 2" w:uiPriority="60"/>
+    <w:lsdException w:name="Light List Accent 2" w:uiPriority="61"/>
+    <w:lsdException w:name="Light Grid Accent 2" w:uiPriority="62"/>
+    <w:lsdException w:name="Medium Shading 1 Accent 2" w:uiPriority="63"/>
+    <w:lsdException w:name="Medium Shading 2 Accent 2" w:uiPriority="64"/>
+    <w:lsdException w:name="Medium List 1 Accent 2" w:uiPriority="65"/>
+    <w:lsdException w:name="Medium List 2 Accent 2" w:uiPriority="66"/>
+    <w:lsdException w:name="Medium Grid 1 Accent 2" w:uiPriority="67"/>
+    <w:lsdException w:name="Medium Grid 2 Accent 2" w:uiPriority="68"/>
+    <w:lsdException w:name="Medium Grid 3 Accent 2" w:uiPriority="69"/>
+    <w:lsdException w:name="Dark List Accent 2" w:uiPriority="70"/>
+    <w:lsdException w:name="Colorful Shading Accent 2" w:uiPriority="71"/>
+    <w:lsdException w:name="Colorful List Accent 2" w:uiPriority="72"/>
+    <w:lsdException w:name="Colorful Grid Accent 2" w:uiPriority="73"/>
+    <w:lsdException w:name="Light Shading Accent 3" w:uiPriority="60"/>
+    <w:lsdException w:name="Light List Accent 3" w:uiPriority="61"/>
+    <w:lsdException w:name="Light Grid Accent 3" w:uiPriority="62"/>
+    <w:lsdException w:name="Medium Shading 1 Accent 3" w:uiPriority="63"/>
+    <w:lsdException w:name="Medium Shading 2 Accent 3" w:uiPriority="64"/>
+    <w:lsdException w:name="Medium List 1 Accent 3" w:uiPriority="65"/>
+    <w:lsdException w:name="Medium List 2 Accent 3" w:uiPriority="66"/>
+    <w:lsdException w:name="Medium Grid 1 Accent 3" w:uiPriority="67"/>
+    <w:lsdException w:name="Medium Grid 2 Accent 3" w:uiPriority="68"/>
+    <w:lsdException w:name="Medium Grid 3 Accent 3" w:uiPriority="69"/>
+    <w:lsdException w:name="Dark List Accent 3" w:uiPriority="70"/>
+    <w:lsdException w:name="Colorful Shading Accent 3" w:uiPriority="71"/>
+    <w:lsdException w:name="Colorful List Accent 3" w:uiPriority="72"/>
+    <w:lsdException w:name="Colorful Grid Accent 3" w:uiPriority="73"/>
+    <w:lsdException w:name="Light Shading Accent 4" w:uiPriority="60"/>
+    <w:lsdException w:name="Light List Accent 4" w:uiPriority="61"/>
+    <w:lsdException w:name="Light Grid Accent 4" w:uiPriority="62"/>
+    <w:lsdException w:name="Medium Shading 1 Accent 4" w:uiPriority="63"/>
+    <w:lsdException w:name="Medium Shading 2 Accent 4" w:uiPriority="64"/>
+    <w:lsdException w:name="Medium List 1 Accent 4" w:uiPriority="65"/>
+    <w:lsdException w:name="Medium List 2 Accent 4" w:uiPriority="66"/>
+    <w:lsdException w:name="Medium Grid 1 Accent 4" w:uiPriority="67"/>
+    <w:lsdException w:name="Medium Grid 2 Accent 4" w:uiPriority="68"/>
+    <w:lsdException w:name="Medium Grid 3 Accent 4" w:uiPriority="69"/>
+    <w:lsdException w:name="Dark List Accent 4" w:uiPriority="70"/>
+    <w:lsdException w:name="Colorful Shading Accent 4" w:uiPriority="71"/>
+    <w:lsdException w:name="Colorful List Accent 4" w:uiPriority="72"/>
+    <w:lsdException w:name="Colorful Grid Accent 4" w:uiPriority="73"/>
+    <w:lsdException w:name="Light Shading Accent 5" w:uiPriority="60"/>
+    <w:lsdException w:name="Light List Accent 5" w:uiPriority="61"/>
+    <w:lsdException w:name="Light Grid Accent 5" w:uiPriority="62"/>
+    <w:lsdException w:name="Medium Shading 1 Accent 5" w:uiPriority="63"/>
+    <w:lsdException w:name="Medium Shading 2 Accent 5" w:uiPriority="64"/>
+    <w:lsdException w:name="Medium List 1 Accent 5" w:uiPriority="65"/>
+    <w:lsdException w:name="Medium List 2 Accent 5" w:uiPriority="66"/>
+    <w:lsdException w:name="Medium Grid 1 Accent 5" w:uiPriority="67"/>
+    <w:lsdException w:name="Medium Grid 2 Accent 5" w:uiPriority="68"/>
+    <w:lsdException w:name="Medium Grid 3 Accent 5" w:uiPriority="69"/>
+    <w:lsdException w:name="Dark List Accent 5" w:uiPriority="70"/>
+    <w:lsdException w:name="Colorful Shading Accent 5" w:uiPriority="71"/>
+    <w:lsdException w:name="Colorful List Accent 5" w:uiPriority="72"/>
+    <w:lsdException w:name="Colorful Grid Accent 5" w:uiPriority="73"/>
+    <w:lsdException w:name="Light Shading Accent 6" w:uiPriority="60"/>
+    <w:lsdException w:name="Light List Accent 6" w:uiPriority="61"/>
+    <w:lsdException w:name="Light Grid Accent 6" w:uiPriority="62"/>
+    <w:lsdException w:name="Medium Shading 1 Accent 6" w:uiPriority="63"/>
+    <w:lsdException w:name="Medium Shading 2 Accent 6" w:uiPriority="64"/>
+    <w:lsdException w:name="Medium List 1 Accent 6" w:uiPriority="65"/>
+    <w:lsdException w:name="Medium List 2 Accent 6" w:uiPriority="66"/>
+    <w:lsdException w:name="Medium Grid 1 Accent 6" w:uiPriority="67"/>
+    <w:lsdException w:name="Medium Grid 2 Accent 6" w:uiPriority="68"/>
+    <w:lsdException w:name="Medium Grid 3 Accent 6" w:uiPriority="69"/>
+    <w:lsdException w:name="Dark List Accent 6" w:uiPriority="70"/>
+    <w:lsdException w:name="Colorful Shading Accent 6" w:uiPriority="71"/>
+    <w:lsdException w:name="Colorful List Accent 6" w:uiPriority="72"/>
+    <w:lsdException w:name="Colorful Grid Accent 6" w:uiPriority="73"/>
+    <w:lsdException w:name="Subtle Emphasis" w:uiPriority="19" w:qFormat="1"/>
+    <w:lsdException w:name="Intense Emphasis" w:uiPriority="21" w:qFormat="1"/>
+    <w:lsdException w:name="Subtle Reference" w:uiPriority="31" w:qFormat="1"/>
+    <w:lsdException w:name="Intense Reference" w:uiPriority="32" w:qFormat="1"/>
+    <w:lsdException w:name="Book Title" w:uiPriority="33" w:qFormat="1"/>
+    <w:lsdException w:name="Bibliography" w:semiHidden="1" w:uiPriority="37" w:unhideWhenUsed="1"/>
+    <w:lsdException w:name="TOC Heading" w:semiHidden="1" w:uiPriority="39" w:unhideWhenUsed="1" w:qFormat="1"/>
+    <w:lsdException w:name="Plain Table 1" w:uiPriority="41"/>
+    <w:lsdException w:name="Plain Table 2" w:uiPriority="42"/>
+    <w:lsdException w:name="Plain Table 3" w:uiPriority="43"/>
+    <w:lsdException w:name="Plain Table 4" w:uiPriority="44"/>
+    <w:lsdException w:name="Plain Table 5" w:uiPriority="45"/>
+    <w:lsdException w:name="Grid Table Light" w:uiPriority="40"/>
+    <w:lsdException w:name="Grid Table 1 Light" w:uiPriority="46"/>
+    <w:lsdException w:name="Grid Table 2" w:uiPriority="47"/>
+    <w:lsdException w:name="Grid Table 3" w:uiPriority="48"/>
+    <w:lsdException w:name="Grid Table 4" w:uiPriority="49"/>
+    <w:lsdException w:name="Grid Table 5 Dark" w:uiPriority="50"/>
+    <w:lsdException w:name="Grid Table 6 Colorful" w:uiPriority="51"/>
+    <w:lsdException w:name="Grid Table 7 Colorful" w:uiPriority="52"/>
+    <w:lsdException w:name="Grid Table 1 Light Accent 1" w:uiPriority="46"/>
+    <w:lsdException w:name="Grid Table 2 Accent 1" w:uiPriority="47"/>
+    <w:lsdException w:name="Grid Table 3 Accent 1" w:uiPriority="48"/>
+    <w:lsdException w:name="Grid Table 4 Accent 1" w:uiPriority="49"/>
+    <w:lsdException w:name="Grid Table 5 Dark Accent 1" w:uiPriority="50"/>
+    <w:lsdException w:name="Grid Table 6 Colorful Accent 1" w:uiPriority="51"/>
+    <w:lsdException w:name="Grid Table 7 Colorful Accent 1" w:uiPriority="52"/>
+    <w:lsdException w:name="Grid Table 1 Light Accent 2" w:uiPriority="46"/>
+    <w:lsdException w:name="Grid Table 2 Accent 2" w:uiPriority="47"/>
+    <w:lsdException w:name="Grid Table 3 Accent 2" w:uiPriority="48"/>
+    <w:lsdException w:name="Grid Table 4 Accent 2" w:uiPriority="49"/>
+    <w:lsdException w:name="Grid Table 5 Dark Accent 2" w:uiPriority="50"/>
+    <w:lsdException w:name="Grid Table 6 Colorful Accent 2" w:uiPriority="51"/>
+    <w:lsdException w:name="Grid Table 7 Colorful Accent 2" w:uiPriority="52"/>
+    <w:lsdException w:name="Grid Table 1 Light Accent 3" w:uiPriority="46"/>
+    <w:lsdException w:name="Grid Table 2 Accent 3" w:uiPriority="47"/>
+    <w:lsdException w:name="Grid Table 3 Accent 3" w:uiPriority="48"/>
+    <w:lsdException w:name="Grid Table 4 Accent 3" w:uiPriority="49"/>
+    <w:lsdException w:name="Grid Table 5 Dark Accent 3" w:uiPriority="50"/>
+    <w:lsdException w:name="Grid Table 6 Colorful Accent 3" w:uiPriority="51"/>
+    <w:lsdException w:name="Grid Table 7 Colorful Accent 3" w:uiPriority="52"/>
+    <w:lsdException w:name="Grid Table 1 Light Accent 4" w:uiPriority="46"/>
+    <w:lsdException w:name="Grid Table 2 Accent 4" w:uiPriority="47"/>
+    <w:lsdException w:name="Grid Table 3 Accent 4" w:uiPriority="48"/>
+    <w:lsdException w:name="Grid Table 4 Accent 4" w:uiPriority="49"/>
+    <w:lsdException w:name="Grid Table 5 Dark Accent 4" w:uiPriority="50"/>
+    <w:lsdException w:name="Grid Table 6 Colorful Accent 4" w:uiPriority="51"/>
+    <w:lsdException w:name="Grid Table 7 Colorful Accent 4" w:uiPriority="52"/>
+    <w:lsdException w:name="Grid Table 1 Light Accent 5" w:uiPriority="46"/>
+    <w:lsdException w:name="Grid Table 2 Accent 5" w:uiPriority="47"/>
+    <w:lsdException w:name="Grid Table 3 Accent 5" w:uiPriority="48"/>
+    <w:lsdException w:name="Grid Table 4 Accent 5" w:uiPriority="49"/>
+    <w:lsdException w:name="Grid Table 5 Dark Accent 5" w:uiPriority="50"/>
+    <w:lsdException w:name="Grid Table 6 Colorful Accent 5" w:uiPriority="51"/>
+    <w:lsdException w:name="Grid Table 7 Colorful Accent 5" w:uiPriority="52"/>
+    <w:lsdException w:name="Grid Table 1 Light Accent 6" w:uiPriority="46"/>
+    <w:lsdException w:name="Grid Table 2 Accent 6" w:uiPriority="47"/>
+    <w:lsdException w:name="Grid Table 3 Accent 6" w:uiPriority="48"/>
+    <w:lsdException w:name="Grid Table 4 Accent 6" w:uiPriority="49"/>
+    <w:lsdException w:name="Grid Table 5 Dark Accent 6" w:uiPriority="50"/>
+    <w:lsdException w:name="Grid Table 6 Colorful Accent 6" w:uiPriority="51"/>
+    <w:lsdException w:name="Grid Table 7 Colorful Accent 6" w:uiPriority="52"/>
+    <w:lsdException w:name="List Table 1 Light" w:uiPriority="46"/>
+    <w:lsdException w:name="List Table 2" w:uiPriority="47"/>
+    <w:lsdException w:name="List Table 3" w:uiPriority="48"/>
+    <w:lsdException w:name="List Table 4" w:uiPriority="49"/>
+    <w:lsdException w:name="List Table 5 Dark" w:uiPriority="50"/>
+    <w:lsdException w:name="List Table 6 Colorful" w:uiPriority="51"/>
+    <w:lsdException w:name="List Table 7 Colorful" w:uiPriority="52"/>
+    <w:lsdException w:name="List Table 1 Light Accent 1" w:uiPriority="46"/>
+    <w:lsdException w:name="List Table 2 Accent 1" w:uiPriority="47"/>
+    <w:lsdException w:name="List Table 3 Accent 1" w:uiPriority="48"/>
+    <w:lsdException w:name="List Table 4 Accent 1" w:uiPriority="49"/>
+    <w:lsdException w:name="List Table 5 Dark Accent 1" w:uiPriority="50"/>
+    <w:lsdException w:name="List Table 6 Colorful Accent 1" w:uiPriority="51"/>
+    <w:lsdException w:name="List Table 7 Colorful Accent 1" w:uiPriority="52"/>
+    <w:lsdException w:name="List Table 1 Light Accent 2" w:uiPriority="46"/>
+    <w:lsdException w:name="List Table 2 Accent 2" w:uiPriority="47"/>
+    <w:lsdException w:name="List Table 3 Accent 2" w:uiPriority="48"/>
+    <w:lsdException w:name="List Table 4 Accent 2" w:uiPriority="49"/>
+    <w:lsdException w:name="List Table 5 Dark Accent 2" w:uiPriority="50"/>
+    <w:lsdException w:name="List Table 6 Colorful Accent 2" w:uiPriority="51"/>
+    <w:lsdException w:name="List Table 7 Colorful Accent 2" w:uiPriority="52"/>
+    <w:lsdException w:name="List Table 1 Light Accent 3" w:uiPriority="46"/>
+    <w:lsdException w:name="List Table 2 Accent 3" w:uiPriority="47"/>
+    <w:lsdException w:name="List Table 3 Accent 3" w:uiPriority="48"/>
+    <w:lsdException w:name="List Table 4 Accent 3" w:uiPriority="49"/>
+    <w:lsdException w:name="List Table 5 Dark Accent 3" w:uiPriority="50"/>
+    <w:lsdException w:name="List Table 6 Colorful Accent 3" w:uiPriority="51"/>
+    <w:lsdException w:name="List Table 7 Colorful Accent 3" w:uiPriority="52"/>
+    <w:lsdException w:name="List Table 1 Light Accent 4" w:uiPriority="46"/>
+    <w:lsdException w:name="List Table 2 Accent 4" w:uiPriority="47"/>
+    <w:lsdException w:name="List Table 3 Accent 4" w:uiPriority="48"/>
+    <w:lsdException w:name="List Table 4 Accent 4" w:uiPriority="49"/>
+    <w:lsdException w:name="List Table 5 Dark Accent 4" w:uiPriority="50"/>
+    <w:lsdException w:name="List Table 6 Colorful Accent 4" w:uiPriority="51"/>
+    <w:lsdException w:name="List Table 7 Colorful Accent 4" w:uiPriority="52"/>
+    <w:lsdException w:name="List Table 1 Light Accent 5" w:uiPriority="46"/>
+    <w:lsdException w:name="List Table 2 Accent 5" w:uiPriority="47"/>
+    <w:lsdException w:name="List Table 3 Accent 5" w:uiPriority="48"/>
+    <w:lsdException w:name="List Table 4 Accent 5" w:uiPriority="49"/>
+    <w:lsdException w:name="List Table 5 Dark Accent 5" w:uiPriority="50"/>
+    <w:lsdException w:name="List Table 6 Colorful Accent 5" w:uiPriority="51"/>
+    <w:lsdException w:name="List Table 7 Colorful Accent 5" w:uiPriority="52"/>
+    <w:lsdException w:name="List Table 1 Light Accent 6" w:uiPriority="46"/>
+    <w:lsdException w:name="List Table 2 Accent 6" w:uiPriority="47"/>
+    <w:lsdException w:name="List Table 3 Accent 6" w:uiPriority="48"/>
+    <w:lsdException w:name="List Table 4 Accent 6" w:uiPriority="49"/>
+    <w:lsdException w:name="List Table 5 Dark Accent 6" w:uiPriority="50"/>
+    <w:lsdException w:name="List Table 6 Colorful Accent 6" w:uiPriority="51"/>
+    <w:lsdException w:name="List Table 7 Colorful Accent 6" w:uiPriority="52"/>
+    <w:lsdException w:name="Mention" w:semiHidden="1" w:unhideWhenUsed="1"/>
+    <w:lsdException w:name="Smart Hyperlink" w:semiHidden="1" w:unhideWhenUsed="1"/>
+    <w:lsdException w:name="Hashtag" w:semiHidden="1" w:unhideWhenUsed="1"/>
+    <w:lsdException w:name="Unresolved Mention" w:semiHidden="1" w:unhideWhenUsed="1"/>
+  </w:latentStyles>
+  <w:style w:type="paragraph" w:default="1" w:styleId="Normal">
+    <w:name w:val="Normal"/>
+    <w:qFormat/>
   </w:style>
   <w:style w:type="paragraph" w:styleId="Heading1">
     <w:name w:val="heading 1"/>
     <w:basedOn w:val="Normal"/>
     <w:next w:val="Normal"/>
+    <w:uiPriority w:val="9"/>
+    <w:qFormat/>
     <w:pPr>
-      <w:keepNext w:val="1"/>
-      <w:keepLines w:val="1"/>
-      <w:spacing w:after="120" w:before="400" w:lineRule="auto"/>
+      <w:keepNext/>
+      <w:keepLines/>
+      <w:spacing w:before="400" w:after="120"/>
+      <w:outlineLvl w:val="0"/>
     </w:pPr>
     <w:rPr>
       <w:sz w:val="40"/>
@@ -189,13 +688,17 @@
     <w:name w:val="heading 2"/>
     <w:basedOn w:val="Normal"/>
     <w:next w:val="Normal"/>
+    <w:uiPriority w:val="9"/>
+    <w:semiHidden/>
+    <w:unhideWhenUsed/>
+    <w:qFormat/>
     <w:pPr>
-      <w:keepNext w:val="1"/>
-      <w:keepLines w:val="1"/>
-      <w:spacing w:after="120" w:before="360" w:lineRule="auto"/>
+      <w:keepNext/>
+      <w:keepLines/>
+      <w:spacing w:before="360" w:after="120"/>
+      <w:outlineLvl w:val="1"/>
     </w:pPr>
     <w:rPr>
-      <w:b w:val="0"/>
       <w:sz w:val="32"/>
       <w:szCs w:val="32"/>
     </w:rPr>
@@ -204,13 +707,17 @@
     <w:name w:val="heading 3"/>
     <w:basedOn w:val="Normal"/>
     <w:next w:val="Normal"/>
+    <w:uiPriority w:val="9"/>
+    <w:semiHidden/>
+    <w:unhideWhenUsed/>
+    <w:qFormat/>
     <w:pPr>
-      <w:keepNext w:val="1"/>
-      <w:keepLines w:val="1"/>
-      <w:spacing w:after="80" w:before="320" w:lineRule="auto"/>
+      <w:keepNext/>
+      <w:keepLines/>
+      <w:spacing w:before="320" w:after="80"/>
+      <w:outlineLvl w:val="2"/>
     </w:pPr>
     <w:rPr>
-      <w:b w:val="0"/>
       <w:color w:val="434343"/>
       <w:sz w:val="28"/>
       <w:szCs w:val="28"/>
@@ -220,10 +727,15 @@
     <w:name w:val="heading 4"/>
     <w:basedOn w:val="Normal"/>
     <w:next w:val="Normal"/>
+    <w:uiPriority w:val="9"/>
+    <w:semiHidden/>
+    <w:unhideWhenUsed/>
+    <w:qFormat/>
     <w:pPr>
-      <w:keepNext w:val="1"/>
-      <w:keepLines w:val="1"/>
-      <w:spacing w:after="80" w:before="280" w:lineRule="auto"/>
+      <w:keepNext/>
+      <w:keepLines/>
+      <w:spacing w:before="280" w:after="80"/>
+      <w:outlineLvl w:val="3"/>
     </w:pPr>
     <w:rPr>
       <w:color w:val="666666"/>
@@ -235,41 +747,76 @@
     <w:name w:val="heading 5"/>
     <w:basedOn w:val="Normal"/>
     <w:next w:val="Normal"/>
+    <w:uiPriority w:val="9"/>
+    <w:semiHidden/>
+    <w:unhideWhenUsed/>
+    <w:qFormat/>
     <w:pPr>
-      <w:keepNext w:val="1"/>
-      <w:keepLines w:val="1"/>
-      <w:spacing w:after="80" w:before="240" w:lineRule="auto"/>
+      <w:keepNext/>
+      <w:keepLines/>
+      <w:spacing w:before="240" w:after="80"/>
+      <w:outlineLvl w:val="4"/>
     </w:pPr>
     <w:rPr>
       <w:color w:val="666666"/>
-      <w:sz w:val="22"/>
-      <w:szCs w:val="22"/>
     </w:rPr>
   </w:style>
   <w:style w:type="paragraph" w:styleId="Heading6">
     <w:name w:val="heading 6"/>
     <w:basedOn w:val="Normal"/>
     <w:next w:val="Normal"/>
+    <w:uiPriority w:val="9"/>
+    <w:semiHidden/>
+    <w:unhideWhenUsed/>
+    <w:qFormat/>
     <w:pPr>
-      <w:keepNext w:val="1"/>
-      <w:keepLines w:val="1"/>
-      <w:spacing w:after="80" w:before="240" w:lineRule="auto"/>
+      <w:keepNext/>
+      <w:keepLines/>
+      <w:spacing w:before="240" w:after="80"/>
+      <w:outlineLvl w:val="5"/>
     </w:pPr>
     <w:rPr>
-      <w:i w:val="1"/>
+      <w:i/>
       <w:color w:val="666666"/>
-      <w:sz w:val="22"/>
-      <w:szCs w:val="22"/>
     </w:rPr>
+  </w:style>
+  <w:style w:type="character" w:default="1" w:styleId="DefaultParagraphFont">
+    <w:name w:val="Default Paragraph Font"/>
+    <w:uiPriority w:val="1"/>
+    <w:semiHidden/>
+    <w:unhideWhenUsed/>
+  </w:style>
+  <w:style w:type="table" w:default="1" w:styleId="TableNormal">
+    <w:name w:val="Normal Table"/>
+    <w:uiPriority w:val="99"/>
+    <w:semiHidden/>
+    <w:unhideWhenUsed/>
+    <w:tblPr>
+      <w:tblInd w:w="0" w:type="dxa"/>
+      <w:tblCellMar>
+        <w:top w:w="0" w:type="dxa"/>
+        <w:left w:w="108" w:type="dxa"/>
+        <w:bottom w:w="0" w:type="dxa"/>
+        <w:right w:w="108" w:type="dxa"/>
+      </w:tblCellMar>
+    </w:tblPr>
+  </w:style>
+  <w:style w:type="numbering" w:default="1" w:styleId="NoList">
+    <w:name w:val="No List"/>
+    <w:uiPriority w:val="99"/>
+    <w:semiHidden/>
+    <w:unhideWhenUsed/>
   </w:style>
   <w:style w:type="paragraph" w:styleId="Title">
     <w:name w:val="Title"/>
     <w:basedOn w:val="Normal"/>
     <w:next w:val="Normal"/>
+    <w:uiPriority w:val="10"/>
+    <w:qFormat/>
     <w:pPr>
-      <w:keepNext w:val="1"/>
-      <w:keepLines w:val="1"/>
-      <w:spacing w:after="60" w:before="0" w:lineRule="auto"/>
+      <w:keepNext/>
+      <w:keepLines/>
+      <w:spacing w:after="60"/>
     </w:pPr>
     <w:rPr>
       <w:sz w:val="52"/>
@@ -280,14 +827,14 @@
     <w:name w:val="Subtitle"/>
     <w:basedOn w:val="Normal"/>
     <w:next w:val="Normal"/>
+    <w:uiPriority w:val="11"/>
+    <w:qFormat/>
     <w:pPr>
-      <w:keepNext w:val="1"/>
-      <w:keepLines w:val="1"/>
-      <w:spacing w:after="320" w:before="0" w:lineRule="auto"/>
+      <w:keepNext/>
+      <w:keepLines/>
+      <w:spacing w:after="320"/>
     </w:pPr>
     <w:rPr>
-      <w:rFonts w:ascii="Arial" w:cs="Arial" w:eastAsia="Arial" w:hAnsi="Arial"/>
-      <w:i w:val="0"/>
       <w:color w:val="666666"/>
       <w:sz w:val="30"/>
       <w:szCs w:val="30"/>

</xml_diff>

<commit_message>
numbering changes to sub sections
-reorganized the functional requirements to make it more organized and follow the rubric
-added and changed numbers to non-functional and system requirements to follow our formatting
</commit_message>
<xml_diff>
--- a/4 Non-functional Issues.docx
+++ b/4 Non-functional Issues.docx
@@ -145,6 +145,15 @@
     </w:p>
     <w:p>
       <w:pPr>
+        <w:ind w:left="1440"/>
+        <w:rPr>
+          <w:sz w:val="24"/>
+          <w:szCs w:val="24"/>
+        </w:rPr>
+      </w:pPr>
+    </w:p>
+    <w:p>
+      <w:pPr>
         <w:ind w:left="720"/>
         <w:rPr>
           <w:b/>
@@ -194,23 +203,32 @@
     </w:p>
     <w:p>
       <w:pPr>
-        <w:ind w:left="720"/>
-        <w:rPr>
-          <w:b/>
+        <w:ind w:left="1440"/>
+        <w:rPr>
           <w:sz w:val="24"/>
           <w:szCs w:val="24"/>
         </w:rPr>
       </w:pPr>
-      <w:r>
-        <w:rPr>
-          <w:b/>
-          <w:sz w:val="24"/>
-          <w:szCs w:val="24"/>
-        </w:rPr>
-        <w:t xml:space="preserve">4.3 </w:t>
-      </w:r>
       <w:bookmarkStart w:id="0" w:name="_GoBack"/>
       <w:bookmarkEnd w:id="0"/>
+    </w:p>
+    <w:p>
+      <w:pPr>
+        <w:ind w:left="720"/>
+        <w:rPr>
+          <w:b/>
+          <w:sz w:val="24"/>
+          <w:szCs w:val="24"/>
+        </w:rPr>
+      </w:pPr>
+      <w:r>
+        <w:rPr>
+          <w:b/>
+          <w:sz w:val="24"/>
+          <w:szCs w:val="24"/>
+        </w:rPr>
+        <w:t xml:space="preserve">4.3 </w:t>
+      </w:r>
       <w:r>
         <w:rPr>
           <w:b/>
@@ -241,14 +259,7 @@
           <w:sz w:val="24"/>
           <w:szCs w:val="24"/>
         </w:rPr>
-        <w:t>l be allowed to modify their listings through editing, deleting, or adding more listings. Users will be able to access their account information; this includes their name, contact information, and profile picture. However, users will not have direct access</w:t>
-      </w:r>
-      <w:r>
-        <w:rPr>
-          <w:sz w:val="24"/>
-          <w:szCs w:val="24"/>
-        </w:rPr>
-        <w:t xml:space="preserve"> to the database in which their accounts and listings reside in. If they wish to make any </w:t>
+        <w:t xml:space="preserve">l be allowed to modify their listings through editing, deleting, or adding more listings. Users will be able to access their account information; this includes their name, contact information, and profile </w:t>
       </w:r>
       <w:r>
         <w:rPr>
@@ -256,7 +267,14 @@
           <w:szCs w:val="24"/>
         </w:rPr>
         <w:lastRenderedPageBreak/>
-        <w:t xml:space="preserve">changes to these, they will send a request to the database. The logic tier will read the changes and make changes to the database accordingly. </w:t>
+        <w:t>picture. However, users will not have direct access</w:t>
+      </w:r>
+      <w:r>
+        <w:rPr>
+          <w:sz w:val="24"/>
+          <w:szCs w:val="24"/>
+        </w:rPr>
+        <w:t xml:space="preserve"> to the database in which their accounts and listings reside in. If they wish to make any changes to these, they will send a request to the database. The logic tier will read the changes and make changes to the database accordingly. </w:t>
       </w:r>
     </w:p>
     <w:sectPr>

</xml_diff>